<commit_message>
Changed eventhandler for refreshing datasource on openRiskInProjectForm from onMouseEnter to VisabilityChanged. Small layout fix in riskAssessmentTemplate.
</commit_message>
<xml_diff>
--- a/Applicatie Risicoanalyse/Resources/RiskAssessmentRiskPageTemplate.docx
+++ b/Applicatie Risicoanalyse/Resources/RiskAssessmentRiskPageTemplate.docx
@@ -226,7 +226,7 @@
     <w:p>
       <w:pPr>
         <w:spacing w:after="0"/>
-        <w:ind w:right="-1871"/>
+        <w:ind w:right="139"/>
         <w:rPr>
           <w:rFonts w:ascii="Gotham Light" w:hAnsi="Gotham Light"/>
           <w:color w:val="FF0000"/>
@@ -243,6 +243,8 @@
         </w:rPr>
         <w:t>&lt;BriefActionDescription&gt;</w:t>
       </w:r>
+      <w:bookmarkStart w:id="0" w:name="_GoBack"/>
+      <w:bookmarkEnd w:id="0"/>
     </w:p>
     <w:p>
       <w:pPr>
@@ -1920,8 +1922,6 @@
         </w:rPr>
         <w:t>i</w:t>
       </w:r>
-      <w:bookmarkStart w:id="0" w:name="_GoBack"/>
-      <w:bookmarkEnd w:id="0"/>
       <w:r>
         <w:rPr>
           <w:rFonts w:ascii="Gotham Light" w:hAnsi="Gotham Light"/>
@@ -3741,7 +3741,7 @@
 </file>
 
 <file path=customXml/itemProps1.xml><?xml version="1.0" encoding="utf-8"?>
-<ds:datastoreItem xmlns:ds="http://schemas.openxmlformats.org/officeDocument/2006/customXml" ds:itemID="{B79ABBA2-0DE2-44FB-AE45-E43C79E7649F}">
+<ds:datastoreItem xmlns:ds="http://schemas.openxmlformats.org/officeDocument/2006/customXml" ds:itemID="{D1372B9C-80B0-41FE-8B9B-17320DB37A1B}">
   <ds:schemaRefs>
     <ds:schemaRef ds:uri="http://schemas.openxmlformats.org/officeDocument/2006/bibliography"/>
   </ds:schemaRefs>

</xml_diff>

<commit_message>
Added function in wordInterface for adding watermarks to the document. Added function in wordInterface for saveing the document as pdf. Changed riskAssesmentRiskTemplate a little so layout wouldn't change when converting to pdf.
</commit_message>
<xml_diff>
--- a/Applicatie Risicoanalyse/Resources/RiskAssessmentRiskPageTemplate.docx
+++ b/Applicatie Risicoanalyse/Resources/RiskAssessmentRiskPageTemplate.docx
@@ -2,8 +2,6 @@
 <file path=word/document.xml><?xml version="1.0" encoding="utf-8"?>
 <w:document xmlns:wpc="http://schemas.microsoft.com/office/word/2010/wordprocessingCanvas" xmlns:cx="http://schemas.microsoft.com/office/drawing/2014/chartex" xmlns:cx1="http://schemas.microsoft.com/office/drawing/2015/9/8/chartex" xmlns:cx2="http://schemas.microsoft.com/office/drawing/2015/10/21/chartex" xmlns:mc="http://schemas.openxmlformats.org/markup-compatibility/2006" xmlns:o="urn:schemas-microsoft-com:office:office" xmlns:r="http://schemas.openxmlformats.org/officeDocument/2006/relationships" xmlns:m="http://schemas.openxmlformats.org/officeDocument/2006/math" xmlns:v="urn:schemas-microsoft-com:vml" xmlns:wp14="http://schemas.microsoft.com/office/word/2010/wordprocessingDrawing" xmlns:wp="http://schemas.openxmlformats.org/drawingml/2006/wordprocessingDrawing" xmlns:w10="urn:schemas-microsoft-com:office:word" xmlns:w="http://schemas.openxmlformats.org/wordprocessingml/2006/main" xmlns:w14="http://schemas.microsoft.com/office/word/2010/wordml" xmlns:w15="http://schemas.microsoft.com/office/word/2012/wordml" xmlns:w16se="http://schemas.microsoft.com/office/word/2015/wordml/symex" xmlns:wpg="http://schemas.microsoft.com/office/word/2010/wordprocessingGroup" xmlns:wpi="http://schemas.microsoft.com/office/word/2010/wordprocessingInk" xmlns:wne="http://schemas.microsoft.com/office/word/2006/wordml" xmlns:wps="http://schemas.microsoft.com/office/word/2010/wordprocessingShape" mc:Ignorable="w14 w15 w16se wp14">
   <w:body>
-    <w:bookmarkStart w:id="0" w:name="_GoBack"/>
-    <w:bookmarkEnd w:id="0"/>
     <w:p>
       <w:pPr>
         <w:pStyle w:val="Koptekst"/>
@@ -1337,17 +1335,19 @@
           <w:sz w:val="18"/>
           <w:lang w:val="en-GB"/>
         </w:rPr>
-        <w:tab/>
-      </w:r>
-      <w:r>
-        <w:rPr>
-          <w:rFonts w:ascii="Gotham Light" w:hAnsi="Gotham Light"/>
-          <w:b/>
-          <w:sz w:val="18"/>
-          <w:lang w:val="en-GB"/>
-        </w:rPr>
-        <w:tab/>
-      </w:r>
+        <w:t xml:space="preserve"> </w:t>
+      </w:r>
+      <w:r>
+        <w:rPr>
+          <w:rFonts w:ascii="Gotham Light" w:hAnsi="Gotham Light"/>
+          <w:b/>
+          <w:sz w:val="18"/>
+          <w:lang w:val="en-GB"/>
+        </w:rPr>
+        <w:tab/>
+      </w:r>
+      <w:bookmarkStart w:id="0" w:name="_GoBack"/>
+      <w:bookmarkEnd w:id="0"/>
       <w:r>
         <w:rPr>
           <w:rFonts w:ascii="Gotham Light" w:hAnsi="Gotham Light"/>
@@ -2392,16 +2392,16 @@
           <w:lang w:val="en-GB"/>
         </w:rPr>
         <w:tab/>
-        <w:t>(AV)Possability of avoiding the hazard</w:t>
-      </w:r>
-      <w:r>
-        <w:rPr>
-          <w:rFonts w:ascii="Gotham Light" w:hAnsi="Gotham Light"/>
-          <w:b/>
-          <w:sz w:val="18"/>
-          <w:lang w:val="en-GB"/>
-        </w:rPr>
-        <w:tab/>
+        <w:t>(AV)Pos</w:t>
+      </w:r>
+      <w:r>
+        <w:rPr>
+          <w:rFonts w:ascii="Gotham Light" w:hAnsi="Gotham Light"/>
+          <w:b/>
+          <w:sz w:val="18"/>
+          <w:lang w:val="en-GB"/>
+        </w:rPr>
+        <w:t xml:space="preserve">sability of avoiding the hazard </w:t>
       </w:r>
       <w:r>
         <w:rPr>
@@ -3759,7 +3759,7 @@
 </file>
 
 <file path=customXml/itemProps1.xml><?xml version="1.0" encoding="utf-8"?>
-<ds:datastoreItem xmlns:ds="http://schemas.openxmlformats.org/officeDocument/2006/customXml" ds:itemID="{0817F75E-8A8B-4E11-8CBB-348D577E8609}">
+<ds:datastoreItem xmlns:ds="http://schemas.openxmlformats.org/officeDocument/2006/customXml" ds:itemID="{002BD81B-C9F1-43F8-BBD9-79D719E6C734}">
   <ds:schemaRefs>
     <ds:schemaRef ds:uri="http://schemas.openxmlformats.org/officeDocument/2006/bibliography"/>
   </ds:schemaRefs>

</xml_diff>